<commit_message>
Izmijenio model => nova pitanja
</commit_message>
<xml_diff>
--- a/БАЗЕ ПОДАТАКА - идеја.docx
+++ b/БАЗЕ ПОДАТАКА - идеја.docx
@@ -126,7 +126,31 @@
         <w:rPr>
           <w:lang w:val="sr-Cyrl-RS"/>
         </w:rPr>
-        <w:t>(да ли је ово валидно чувати у фудбалском тиму, такође број бодова ми се чини као нешто изведено из побједа и осталог?)</w:t>
+        <w:t>(да ли је ово валидно чувати у фудбалском тиму, такође број бодова ми се чини као нешто изведено из побједа и осталог</w:t>
+      </w:r>
+      <w:r>
+        <w:rPr>
+          <w:lang w:val="sr-Latn-BA"/>
+        </w:rPr>
+        <w:t xml:space="preserve">, </w:t>
+      </w:r>
+      <w:r>
+        <w:rPr>
+          <w:lang w:val="sr-Cyrl-RS"/>
+        </w:rPr>
+        <w:t>или идентификујећа веза</w:t>
+      </w:r>
+      <w:r>
+        <w:rPr>
+          <w:lang w:val="sr-Cyrl-RS"/>
+        </w:rPr>
+        <w:t xml:space="preserve"> са статистиком</w:t>
+      </w:r>
+      <w:r>
+        <w:rPr>
+          <w:lang w:val="sr-Cyrl-RS"/>
+        </w:rPr>
+        <w:t>?)</w:t>
       </w:r>
       <w:r>
         <w:rPr>
@@ -359,19 +383,11 @@
       <w:r>
         <w:t>(</w:t>
       </w:r>
-      <w:proofErr w:type="gramStart"/>
-      <w:r>
-        <w:rPr>
-          <w:lang w:val="sr-Cyrl-RS"/>
-        </w:rPr>
-        <w:t>већ</w:t>
-      </w:r>
-      <w:proofErr w:type="gramEnd"/>
-      <w:r>
-        <w:rPr>
-          <w:lang w:val="sr-Cyrl-RS"/>
-        </w:rPr>
-        <w:t xml:space="preserve"> имам статистику играча, да ли је неопходно?)</w:t>
+      <w:r>
+        <w:rPr>
+          <w:lang w:val="sr-Cyrl-RS"/>
+        </w:rPr>
+        <w:t>већ имам статистику играча, да ли је неопходно?)</w:t>
       </w:r>
     </w:p>
     <w:p>
@@ -428,238 +444,298 @@
           <w:lang w:val="sr-Cyrl-RS"/>
         </w:rPr>
         <w:t>и овдје имам статистику, да ли и како моделовати?)</w:t>
+      </w:r>
+      <w:r>
+        <w:rPr>
+          <w:b/>
+          <w:lang w:val="sr-Cyrl-RS"/>
+        </w:rPr>
+        <w:t xml:space="preserve"> </w:t>
+      </w:r>
+      <w:r>
+        <w:rPr>
+          <w:b/>
+          <w:lang w:val="sr-Cyrl-RS"/>
+        </w:rPr>
+        <w:t>Такође, сваки меч унутар лиге има спољашње догађаје којих не мора да буде, али их може бити више (нпр. нестала струја, судија имао проблема са опремом, ушао навијач на терен, ушла мачка на терен</w:t>
+      </w:r>
+      <w:r>
+        <w:rPr>
+          <w:b/>
+          <w:lang w:val="sr-Cyrl-RS"/>
+        </w:rPr>
+        <w:t>, прекид меча</w:t>
+      </w:r>
+      <w:r>
+        <w:rPr>
+          <w:b/>
+          <w:lang w:val="sr-Cyrl-RS"/>
+        </w:rPr>
+        <w:t>, играч се повриједио</w:t>
+      </w:r>
+      <w:r>
+        <w:rPr>
+          <w:b/>
+          <w:lang w:val="sr-Cyrl-RS"/>
+        </w:rPr>
+        <w:t>, временске неприлике</w:t>
+      </w:r>
+      <w:r>
+        <w:rPr>
+          <w:b/>
+          <w:lang w:val="sr-Cyrl-RS"/>
+        </w:rPr>
+        <w:t>...).</w:t>
+      </w:r>
+      <w:r>
+        <w:rPr>
+          <w:lang w:val="sr-Cyrl-RS"/>
+        </w:rPr>
+        <w:t xml:space="preserve"> </w:t>
+      </w:r>
+      <w:r>
+        <w:rPr>
+          <w:b/>
+          <w:lang w:val="sr-Cyrl-RS"/>
+        </w:rPr>
+        <w:t>На сваком мечу се води евиденција</w:t>
+      </w:r>
+      <w:r>
+        <w:rPr>
+          <w:b/>
+          <w:lang w:val="sr-Cyrl-RS"/>
+        </w:rPr>
+        <w:t xml:space="preserve"> броја</w:t>
+      </w:r>
+      <w:r>
+        <w:rPr>
+          <w:b/>
+          <w:lang w:val="sr-Cyrl-RS"/>
+        </w:rPr>
+        <w:t xml:space="preserve"> навијача који су присуствовали мечу. </w:t>
+      </w:r>
+      <w:r>
+        <w:rPr>
+          <w:b/>
+          <w:lang w:val="sr-Cyrl-RS"/>
+        </w:rPr>
+        <w:t xml:space="preserve"> </w:t>
+      </w:r>
+    </w:p>
+    <w:p>
+      <w:pPr>
+        <w:jc w:val="both"/>
+      </w:pPr>
+      <w:r>
+        <w:rPr>
+          <w:b/>
+          <w:lang w:val="sr-Cyrl-RS"/>
+        </w:rPr>
+        <w:t xml:space="preserve">Унутар лиге постоје судије, гдје један судија може да суди само у једној националној лиги, али у једној лиги наравно постоји више судија. </w:t>
+      </w:r>
+      <w:r>
+        <w:rPr>
+          <w:b/>
+          <w:lang w:val="sr-Cyrl-RS"/>
+        </w:rPr>
+        <w:t>Сваког судију карактерише име, презиме, број година суђења и број утакмица које су судили</w:t>
+      </w:r>
+      <w:r>
+        <w:rPr>
+          <w:lang w:val="sr-Cyrl-RS"/>
+        </w:rPr>
+        <w:t xml:space="preserve">. </w:t>
+      </w:r>
+      <w:r>
+        <w:rPr>
+          <w:b/>
+          <w:lang w:val="sr-Cyrl-RS"/>
+        </w:rPr>
+        <w:t>Сваки меч има четворицу судија (главни, двојица линијских судија као и четврти судија задужен за измјене).</w:t>
+      </w:r>
+      <w:r>
+        <w:rPr>
+          <w:lang w:val="sr-Cyrl-RS"/>
+        </w:rPr>
+        <w:t xml:space="preserve"> </w:t>
+      </w:r>
+      <w:r>
+        <w:rPr>
+          <w:u w:val="single"/>
+          <w:lang w:val="sr-Cyrl-RS"/>
+        </w:rPr>
+        <w:t xml:space="preserve">На једном мечу може да суди само један главни судија (нећемо узимати у обзир да се судија повриједио), али један главни судија може да суди на више мечева (исто важи и за линијске судије као и за четвртог судију). </w:t>
+      </w:r>
+      <w:r>
+        <w:rPr>
+          <w:u w:val="single"/>
+          <w:lang w:val="sr-Cyrl-RS"/>
+        </w:rPr>
+        <w:t>Ради једноставности, четврти судија не би могао да буде главни судија.</w:t>
+      </w:r>
+      <w:r>
+        <w:rPr>
+          <w:u w:val="single"/>
+          <w:lang w:val="sr-Cyrl-RS"/>
+        </w:rPr>
+        <w:t xml:space="preserve"> (</w:t>
+      </w:r>
+      <w:r>
+        <w:rPr>
+          <w:lang w:val="sr-Cyrl-RS"/>
+        </w:rPr>
+        <w:t>с обзиром да је специјализација, да ли да за сваког појединачног судију имам везе?)</w:t>
+      </w:r>
+    </w:p>
+    <w:p>
+      <w:pPr>
+        <w:jc w:val="both"/>
+        <w:rPr>
+          <w:lang w:val="sr-Cyrl-RS"/>
+        </w:rPr>
+      </w:pPr>
+      <w:r>
+        <w:rPr>
+          <w:lang w:val="sr-Cyrl-RS"/>
+        </w:rPr>
+        <w:t>Додатно, може се спец</w:t>
+      </w:r>
+      <w:r>
+        <w:rPr>
+          <w:lang w:val="sr-Cyrl-RS"/>
+        </w:rPr>
+        <w:t>ификовати да сваки тим има своје официјалне шопове за продају дресова, гдје се води евиденција о броју продатих дресова за сваког играча и зарађени новац (даље не бих залазио у финансије).</w:t>
+      </w:r>
+    </w:p>
+    <w:p>
+      <w:pPr>
+        <w:jc w:val="both"/>
+        <w:rPr>
+          <w:lang w:val="sr-Cyrl-RS"/>
+        </w:rPr>
+      </w:pPr>
+      <w:r>
+        <w:rPr>
+          <w:lang w:val="sr-Cyrl-RS"/>
+        </w:rPr>
+        <w:lastRenderedPageBreak/>
+        <w:t>Поред тога, у посебној табели се чувају информације о повријеђеним играчима за сваки тим, датум повреде, тип повреде и процијењено вријеме за опоравак играча.</w:t>
+      </w:r>
+    </w:p>
+    <w:p>
+      <w:pPr>
+        <w:jc w:val="both"/>
+        <w:rPr>
+          <w:lang w:val="sr-Cyrl-RS"/>
+        </w:rPr>
+      </w:pPr>
+      <w:r>
+        <w:rPr>
+          <w:lang w:val="sr-Cyrl-RS"/>
+        </w:rPr>
+        <w:t>Додатне идеје су табела за трансфере унутар једног тима и табела за менаџере неког играча. Такође, једна од идеја је савез лиге који има своје челнике и доноси неке одлуке, додатни тренинг центри које тимови посједују</w:t>
+      </w:r>
+      <w:r>
+        <w:rPr>
+          <w:lang w:val="sr-Cyrl-RS"/>
+        </w:rPr>
+        <w:t xml:space="preserve"> итд.</w:t>
+      </w:r>
+    </w:p>
+    <w:p>
+      <w:pPr>
+        <w:jc w:val="both"/>
+        <w:rPr>
+          <w:lang w:val="sr-Cyrl-RS"/>
+        </w:rPr>
+      </w:pPr>
+    </w:p>
+    <w:p>
+      <w:pPr>
+        <w:jc w:val="both"/>
+      </w:pPr>
+      <w:r>
+        <w:t>(</w:t>
+      </w:r>
+      <w:r>
+        <w:rPr>
+          <w:lang w:val="sr-Cyrl-RS"/>
+        </w:rPr>
+        <w:t>да ли моделовати као домаћин-гост или другачије)</w:t>
+      </w:r>
+    </w:p>
+    <w:p>
+      <w:pPr>
+        <w:jc w:val="both"/>
+      </w:pPr>
+      <w:r>
+        <w:t>(</w:t>
+      </w:r>
+      <w:r>
+        <w:rPr>
+          <w:lang w:val="sr-Cyrl-RS"/>
+        </w:rPr>
+        <w:t>исто и за линијске судије јер их је двојица)</w:t>
+      </w:r>
+    </w:p>
+    <w:p>
+      <w:pPr>
+        <w:jc w:val="both"/>
+      </w:pPr>
+      <w:r>
+        <w:t>(</w:t>
+      </w:r>
+      <w:r>
+        <w:rPr>
+          <w:lang w:val="sr-Cyrl-RS"/>
+        </w:rPr>
+        <w:t>да ли додавати помоћне тренере, кондиционе тренере, тренере за голмане</w:t>
+      </w:r>
+      <w:r>
+        <w:rPr>
+          <w:lang w:val="sr-Cyrl-RS"/>
+        </w:rPr>
+        <w:t xml:space="preserve"> или остати на само једном главном тренеру</w:t>
+      </w:r>
+      <w:r>
+        <w:rPr>
+          <w:lang w:val="sr-Cyrl-RS"/>
+        </w:rPr>
+        <w:t>...)</w:t>
+      </w:r>
+    </w:p>
+    <w:p>
+      <w:pPr>
+        <w:jc w:val="both"/>
+      </w:pPr>
+      <w:r>
+        <w:t>(</w:t>
+      </w:r>
+      <w:r>
+        <w:rPr>
+          <w:lang w:val="sr-Cyrl-RS"/>
+        </w:rPr>
+        <w:t>да ли моделовати да главни судија дијели картоне на утакмици, шта онда са статистиком играча)</w:t>
+      </w:r>
+    </w:p>
+    <w:p>
+      <w:pPr>
+        <w:jc w:val="both"/>
+        <w:rPr>
+          <w:lang w:val="sr-Cyrl-RS"/>
+        </w:rPr>
+      </w:pPr>
+      <w:r>
+        <w:t>(</w:t>
+      </w:r>
+      <w:r>
+        <w:rPr>
+          <w:lang w:val="sr-Cyrl-RS"/>
+        </w:rPr>
+        <w:t>да ли се освајач може моделовати овако, идеја да сезона буде кључ чак иако је неки тим вишеструко освојио?)</w:t>
       </w:r>
       <w:bookmarkStart w:id="0" w:name="_GoBack"/>
       <w:bookmarkEnd w:id="0"/>
-      <w:r>
-        <w:rPr>
-          <w:b/>
-          <w:lang w:val="sr-Cyrl-RS"/>
-        </w:rPr>
-        <w:t xml:space="preserve"> </w:t>
-      </w:r>
-      <w:r>
-        <w:rPr>
-          <w:b/>
-          <w:lang w:val="sr-Cyrl-RS"/>
-        </w:rPr>
-        <w:t>Такође, сваки меч унутар лиге има спољашње догађаје којих не мора да буде, али их може бити више (нпр. нестала струја, судија имао проблема са опремом, ушао навијач на терен, ушла мачка на терен</w:t>
-      </w:r>
-      <w:r>
-        <w:rPr>
-          <w:b/>
-          <w:lang w:val="sr-Cyrl-RS"/>
-        </w:rPr>
-        <w:t>, прекид меча</w:t>
-      </w:r>
-      <w:r>
-        <w:rPr>
-          <w:b/>
-          <w:lang w:val="sr-Cyrl-RS"/>
-        </w:rPr>
-        <w:t>, играч се повриједио</w:t>
-      </w:r>
-      <w:r>
-        <w:rPr>
-          <w:b/>
-          <w:lang w:val="sr-Cyrl-RS"/>
-        </w:rPr>
-        <w:t>, временске неприлике</w:t>
-      </w:r>
-      <w:r>
-        <w:rPr>
-          <w:b/>
-          <w:lang w:val="sr-Cyrl-RS"/>
-        </w:rPr>
-        <w:t>...).</w:t>
-      </w:r>
-      <w:r>
-        <w:rPr>
-          <w:lang w:val="sr-Cyrl-RS"/>
-        </w:rPr>
-        <w:t xml:space="preserve"> </w:t>
-      </w:r>
-      <w:r>
-        <w:rPr>
-          <w:b/>
-          <w:lang w:val="sr-Cyrl-RS"/>
-        </w:rPr>
-        <w:t>На сваком мечу се води евиденција</w:t>
-      </w:r>
-      <w:r>
-        <w:rPr>
-          <w:b/>
-          <w:lang w:val="sr-Cyrl-RS"/>
-        </w:rPr>
-        <w:t xml:space="preserve"> броја</w:t>
-      </w:r>
-      <w:r>
-        <w:rPr>
-          <w:b/>
-          <w:lang w:val="sr-Cyrl-RS"/>
-        </w:rPr>
-        <w:t xml:space="preserve"> навијача који су присуствовали мечу. </w:t>
-      </w:r>
-      <w:r>
-        <w:rPr>
-          <w:b/>
-          <w:lang w:val="sr-Cyrl-RS"/>
-        </w:rPr>
-        <w:t xml:space="preserve"> </w:t>
-      </w:r>
-    </w:p>
-    <w:p>
-      <w:pPr>
-        <w:jc w:val="both"/>
-      </w:pPr>
-      <w:r>
-        <w:rPr>
-          <w:b/>
-          <w:lang w:val="sr-Cyrl-RS"/>
-        </w:rPr>
-        <w:t xml:space="preserve">Унутар лиге постоје судије, гдје један судија може да суди само у једној националној лиги, али у једној лиги наравно постоји више судија. </w:t>
-      </w:r>
-      <w:r>
-        <w:rPr>
-          <w:b/>
-          <w:lang w:val="sr-Cyrl-RS"/>
-        </w:rPr>
-        <w:t>Сваког судију карактерише име, презиме, број година суђења и број утакмица које су судили</w:t>
-      </w:r>
-      <w:r>
-        <w:rPr>
-          <w:lang w:val="sr-Cyrl-RS"/>
-        </w:rPr>
-        <w:t xml:space="preserve">. </w:t>
-      </w:r>
-      <w:r>
-        <w:rPr>
-          <w:b/>
-          <w:lang w:val="sr-Cyrl-RS"/>
-        </w:rPr>
-        <w:t>Сваки меч има четворицу судија (главни, двојица линијских судија као и четврти судија задужен за измјене).</w:t>
-      </w:r>
-      <w:r>
-        <w:rPr>
-          <w:lang w:val="sr-Cyrl-RS"/>
-        </w:rPr>
-        <w:t xml:space="preserve"> </w:t>
-      </w:r>
-      <w:r>
-        <w:rPr>
-          <w:u w:val="single"/>
-          <w:lang w:val="sr-Cyrl-RS"/>
-        </w:rPr>
-        <w:t xml:space="preserve">На једном мечу може да суди само један главни судија (нећемо узимати у обзир да се судија повриједио), али један главни судија може да суди на више мечева (исто важи и за линијске судије као и за четвртог судију). </w:t>
-      </w:r>
-      <w:r>
-        <w:rPr>
-          <w:u w:val="single"/>
-          <w:lang w:val="sr-Cyrl-RS"/>
-        </w:rPr>
-        <w:t>Ради једноставности, четврти судија не би могао да буде главни судија.</w:t>
-      </w:r>
-      <w:r>
-        <w:rPr>
-          <w:u w:val="single"/>
-          <w:lang w:val="sr-Cyrl-RS"/>
-        </w:rPr>
-        <w:t xml:space="preserve"> (</w:t>
-      </w:r>
-      <w:r>
-        <w:rPr>
-          <w:lang w:val="sr-Cyrl-RS"/>
-        </w:rPr>
-        <w:t>с обзиром да је специјализација, да ли да за сваког појединачног судију имам везе?)</w:t>
-      </w:r>
-    </w:p>
-    <w:p>
-      <w:pPr>
-        <w:jc w:val="both"/>
-        <w:rPr>
-          <w:lang w:val="sr-Cyrl-RS"/>
-        </w:rPr>
-      </w:pPr>
-      <w:r>
-        <w:rPr>
-          <w:lang w:val="sr-Cyrl-RS"/>
-        </w:rPr>
-        <w:t>Додатно, може се спец</w:t>
-      </w:r>
-      <w:r>
-        <w:rPr>
-          <w:lang w:val="sr-Cyrl-RS"/>
-        </w:rPr>
-        <w:t>ификовати да сваки тим има своје официјалне шопове за продају дресова, гдје се води евиденција о броју продатих дресова за сваког играча и зарађени новац (даље не бих залазио у финансије).</w:t>
-      </w:r>
-    </w:p>
-    <w:p>
-      <w:pPr>
-        <w:jc w:val="both"/>
-        <w:rPr>
-          <w:lang w:val="sr-Cyrl-RS"/>
-        </w:rPr>
-      </w:pPr>
-      <w:r>
-        <w:rPr>
-          <w:lang w:val="sr-Cyrl-RS"/>
-        </w:rPr>
-        <w:t>Поред тога, у посебној табели се чувају информације о повријеђеним играчима за сваки тим, датум повреде, тип повреде и процијењено вријеме за опоравак играча.</w:t>
-      </w:r>
-    </w:p>
-    <w:p>
-      <w:pPr>
-        <w:jc w:val="both"/>
-        <w:rPr>
-          <w:lang w:val="sr-Cyrl-RS"/>
-        </w:rPr>
-      </w:pPr>
-      <w:r>
-        <w:rPr>
-          <w:lang w:val="sr-Cyrl-RS"/>
-        </w:rPr>
-        <w:lastRenderedPageBreak/>
-        <w:t>Додатне идеје су табела за трансфере унутар једног тима и табела за менаџере неког играча. Такође, једна од идеја је савез лиге који има своје челнике и доноси неке одлуке, додатни тренинг центри које тимови посједују</w:t>
-      </w:r>
-      <w:r>
-        <w:rPr>
-          <w:lang w:val="sr-Cyrl-RS"/>
-        </w:rPr>
-        <w:t xml:space="preserve"> итд.</w:t>
-      </w:r>
-    </w:p>
-    <w:p>
-      <w:pPr>
-        <w:jc w:val="both"/>
-        <w:rPr>
-          <w:lang w:val="sr-Cyrl-RS"/>
-        </w:rPr>
-      </w:pPr>
-    </w:p>
-    <w:p>
-      <w:pPr>
-        <w:jc w:val="both"/>
-        <w:rPr>
-          <w:lang w:val="sr-Latn-BA"/>
-        </w:rPr>
-      </w:pPr>
-      <w:r>
-        <w:t>(</w:t>
-      </w:r>
-      <w:proofErr w:type="gramStart"/>
-      <w:r>
-        <w:rPr>
-          <w:lang w:val="sr-Cyrl-RS"/>
-        </w:rPr>
-        <w:t>да</w:t>
-      </w:r>
-      <w:proofErr w:type="gramEnd"/>
-      <w:r>
-        <w:rPr>
-          <w:lang w:val="sr-Cyrl-RS"/>
-        </w:rPr>
-        <w:t xml:space="preserve"> ли моделовати као домаћин-гост или другачије)</w:t>
-      </w:r>
     </w:p>
     <w:sectPr>
       <w:pgSz w:w="12240" w:h="15840"/>

</xml_diff>

<commit_message>
Made changes => close to conceptual model being done
</commit_message>
<xml_diff>
--- a/БАЗЕ ПОДАТАКА - идеја.docx
+++ b/БАЗЕ ПОДАТАКА - идеја.docx
@@ -1,6 +1,6 @@
 
 <file path=word/document.xml><?xml version="1.0" encoding="utf-8"?>
-<w:document xmlns:wpc="http://schemas.microsoft.com/office/word/2010/wordprocessingCanvas" xmlns:cx="http://schemas.microsoft.com/office/drawing/2014/chartex" xmlns:cx1="http://schemas.microsoft.com/office/drawing/2015/9/8/chartex" xmlns:mc="http://schemas.openxmlformats.org/markup-compatibility/2006" xmlns:o="urn:schemas-microsoft-com:office:office" xmlns:r="http://schemas.openxmlformats.org/officeDocument/2006/relationships" xmlns:m="http://schemas.openxmlformats.org/officeDocument/2006/math" xmlns:v="urn:schemas-microsoft-com:vml" xmlns:wp14="http://schemas.microsoft.com/office/word/2010/wordprocessingDrawing" xmlns:wp="http://schemas.openxmlformats.org/drawingml/2006/wordprocessingDrawing" xmlns:w10="urn:schemas-microsoft-com:office:word" xmlns:w="http://schemas.openxmlformats.org/wordprocessingml/2006/main" xmlns:w14="http://schemas.microsoft.com/office/word/2010/wordml" xmlns:w15="http://schemas.microsoft.com/office/word/2012/wordml" xmlns:w16se="http://schemas.microsoft.com/office/word/2015/wordml/symex" xmlns:wpg="http://schemas.microsoft.com/office/word/2010/wordprocessingGroup" xmlns:wpi="http://schemas.microsoft.com/office/word/2010/wordprocessingInk" xmlns:wne="http://schemas.microsoft.com/office/word/2006/wordml" xmlns:wps="http://schemas.microsoft.com/office/word/2010/wordprocessingShape" mc:Ignorable="w14 w15 w16se wp14">
+<w:document xmlns:wpc="http://schemas.microsoft.com/office/word/2010/wordprocessingCanvas" xmlns:cx="http://schemas.microsoft.com/office/drawing/2014/chartex" xmlns:cx1="http://schemas.microsoft.com/office/drawing/2015/9/8/chartex" xmlns:cx2="http://schemas.microsoft.com/office/drawing/2015/10/21/chartex" xmlns:cx3="http://schemas.microsoft.com/office/drawing/2016/5/9/chartex" xmlns:cx4="http://schemas.microsoft.com/office/drawing/2016/5/10/chartex" xmlns:cx5="http://schemas.microsoft.com/office/drawing/2016/5/11/chartex" xmlns:cx6="http://schemas.microsoft.com/office/drawing/2016/5/12/chartex" xmlns:cx7="http://schemas.microsoft.com/office/drawing/2016/5/13/chartex" xmlns:cx8="http://schemas.microsoft.com/office/drawing/2016/5/14/chartex" xmlns:mc="http://schemas.openxmlformats.org/markup-compatibility/2006" xmlns:aink="http://schemas.microsoft.com/office/drawing/2016/ink" xmlns:am3d="http://schemas.microsoft.com/office/drawing/2017/model3d" xmlns:o="urn:schemas-microsoft-com:office:office" xmlns:oel="http://schemas.microsoft.com/office/2019/extlst" xmlns:r="http://schemas.openxmlformats.org/officeDocument/2006/relationships" xmlns:m="http://schemas.openxmlformats.org/officeDocument/2006/math" xmlns:v="urn:schemas-microsoft-com:vml" xmlns:wp14="http://schemas.microsoft.com/office/word/2010/wordprocessingDrawing" xmlns:wp="http://schemas.openxmlformats.org/drawingml/2006/wordprocessingDrawing" xmlns:w10="urn:schemas-microsoft-com:office:word" xmlns:w="http://schemas.openxmlformats.org/wordprocessingml/2006/main" xmlns:w14="http://schemas.microsoft.com/office/word/2010/wordml" xmlns:w15="http://schemas.microsoft.com/office/word/2012/wordml" xmlns:w16cex="http://schemas.microsoft.com/office/word/2018/wordml/cex" xmlns:w16cid="http://schemas.microsoft.com/office/word/2016/wordml/cid" xmlns:w16="http://schemas.microsoft.com/office/word/2018/wordml" xmlns:w16sdtdh="http://schemas.microsoft.com/office/word/2020/wordml/sdtdatahash" xmlns:w16se="http://schemas.microsoft.com/office/word/2015/wordml/symex" xmlns:wpg="http://schemas.microsoft.com/office/word/2010/wordprocessingGroup" xmlns:wpi="http://schemas.microsoft.com/office/word/2010/wordprocessingInk" xmlns:wne="http://schemas.microsoft.com/office/word/2006/wordml" xmlns:wps="http://schemas.microsoft.com/office/word/2010/wordprocessingShape" mc:Ignorable="w14 w15 w16se w16cid w16 w16cex w16sdtdh wp14">
   <w:body>
     <w:p>
       <w:pPr>
@@ -387,7 +387,19 @@
         <w:rPr>
           <w:lang w:val="sr-Cyrl-RS"/>
         </w:rPr>
-        <w:t>већ имам статистику играча, да ли је неопходно?)</w:t>
+        <w:t>већ имам статистику играча, да ли је неопходно</w:t>
+      </w:r>
+      <w:r>
+        <w:rPr>
+          <w:lang w:val="sr-Cyrl-RS"/>
+        </w:rPr>
+        <w:t>, има на моделу</w:t>
+      </w:r>
+      <w:r>
+        <w:rPr>
+          <w:lang w:val="sr-Cyrl-RS"/>
+        </w:rPr>
+        <w:t>?)</w:t>
       </w:r>
     </w:p>
     <w:p>
@@ -591,17 +603,23 @@
       <w:pPr>
         <w:jc w:val="both"/>
         <w:rPr>
-          <w:lang w:val="sr-Cyrl-RS"/>
-        </w:rPr>
-      </w:pPr>
-      <w:r>
-        <w:rPr>
+          <w:i/>
+          <w:iCs/>
+          <w:lang w:val="sr-Cyrl-RS"/>
+        </w:rPr>
+      </w:pPr>
+      <w:r>
+        <w:rPr>
+          <w:i/>
+          <w:iCs/>
           <w:lang w:val="sr-Cyrl-RS"/>
         </w:rPr>
         <w:t>Додатно, може се спец</w:t>
       </w:r>
       <w:r>
         <w:rPr>
+          <w:i/>
+          <w:iCs/>
           <w:lang w:val="sr-Cyrl-RS"/>
         </w:rPr>
         <w:t>ификовати да сваки тим има своје официјалне шопове за продају дресова, гдје се води евиденција о броју продатих дресова за сваког играча и зарађени новац (даље не бих залазио у финансије).</w:t>
@@ -611,11 +629,15 @@
       <w:pPr>
         <w:jc w:val="both"/>
         <w:rPr>
-          <w:lang w:val="sr-Cyrl-RS"/>
-        </w:rPr>
-      </w:pPr>
-      <w:r>
-        <w:rPr>
+          <w:i/>
+          <w:iCs/>
+          <w:lang w:val="sr-Cyrl-RS"/>
+        </w:rPr>
+      </w:pPr>
+      <w:r>
+        <w:rPr>
+          <w:i/>
+          <w:iCs/>
           <w:lang w:val="sr-Cyrl-RS"/>
         </w:rPr>
         <w:lastRenderedPageBreak/>
@@ -626,17 +648,23 @@
       <w:pPr>
         <w:jc w:val="both"/>
         <w:rPr>
-          <w:lang w:val="sr-Cyrl-RS"/>
-        </w:rPr>
-      </w:pPr>
-      <w:r>
-        <w:rPr>
+          <w:i/>
+          <w:iCs/>
+          <w:lang w:val="sr-Cyrl-RS"/>
+        </w:rPr>
+      </w:pPr>
+      <w:r>
+        <w:rPr>
+          <w:i/>
+          <w:iCs/>
           <w:lang w:val="sr-Cyrl-RS"/>
         </w:rPr>
         <w:t>Додатне идеје су табела за трансфере унутар једног тима и табела за менаџере неког играча. Такође, једна од идеја је савез лиге који има своје челнике и доноси неке одлуке, додатни тренинг центри које тимови посједују</w:t>
       </w:r>
       <w:r>
         <w:rPr>
+          <w:i/>
+          <w:iCs/>
           <w:lang w:val="sr-Cyrl-RS"/>
         </w:rPr>
         <w:t xml:space="preserve"> итд.</w:t>
@@ -734,8 +762,62 @@
         </w:rPr>
         <w:t>да ли се освајач може моделовати овако, идеја да сезона буде кључ чак иако је неки тим вишеструко освојио?)</w:t>
       </w:r>
-      <w:bookmarkStart w:id="0" w:name="_GoBack"/>
-      <w:bookmarkEnd w:id="0"/>
+    </w:p>
+    <w:p>
+      <w:pPr>
+        <w:jc w:val="both"/>
+        <w:rPr>
+          <w:lang w:val="sr-Cyrl-RS"/>
+        </w:rPr>
+      </w:pPr>
+      <w:r>
+        <w:rPr>
+          <w:lang w:val="sr-Cyrl-RS"/>
+        </w:rPr>
+        <w:t>(датум запослења и датум раскидања уговора)</w:t>
+      </w:r>
+    </w:p>
+    <w:p>
+      <w:pPr>
+        <w:jc w:val="both"/>
+        <w:rPr>
+          <w:lang w:val="sr-Cyrl-RS"/>
+        </w:rPr>
+      </w:pPr>
+      <w:r>
+        <w:rPr>
+          <w:lang w:val="sr-Cyrl-RS"/>
+        </w:rPr>
+        <w:t>(догађај више пута, да ставим горе у примарни кључ?)</w:t>
+      </w:r>
+    </w:p>
+    <w:p>
+      <w:pPr>
+        <w:jc w:val="both"/>
+        <w:rPr>
+          <w:lang w:val="sr-Cyrl-RS"/>
+        </w:rPr>
+      </w:pPr>
+      <w:r>
+        <w:rPr>
+          <w:lang w:val="sr-Cyrl-RS"/>
+        </w:rPr>
+        <w:t>(да ли је тренер заправо 1 на страни фудбалског клуба и играч?)</w:t>
+      </w:r>
+    </w:p>
+    <w:p>
+      <w:pPr>
+        <w:jc w:val="both"/>
+        <w:rPr>
+          <w:lang w:val="sr-Cyrl-RS"/>
+        </w:rPr>
+      </w:pPr>
+      <w:r>
+        <w:rPr>
+          <w:lang w:val="sr-Cyrl-RS"/>
+        </w:rPr>
+        <w:t>(веза утакмица-стадион?)</w:t>
+      </w:r>
     </w:p>
     <w:sectPr>
       <w:pgSz w:w="12240" w:h="15840"/>
@@ -748,7 +830,7 @@
 </file>
 
 <file path=word/styles.xml><?xml version="1.0" encoding="utf-8"?>
-<w:styles xmlns:mc="http://schemas.openxmlformats.org/markup-compatibility/2006" xmlns:r="http://schemas.openxmlformats.org/officeDocument/2006/relationships" xmlns:w="http://schemas.openxmlformats.org/wordprocessingml/2006/main" xmlns:w14="http://schemas.microsoft.com/office/word/2010/wordml" xmlns:w15="http://schemas.microsoft.com/office/word/2012/wordml" xmlns:w16se="http://schemas.microsoft.com/office/word/2015/wordml/symex" mc:Ignorable="w14 w15 w16se">
+<w:styles xmlns:mc="http://schemas.openxmlformats.org/markup-compatibility/2006" xmlns:r="http://schemas.openxmlformats.org/officeDocument/2006/relationships" xmlns:w="http://schemas.openxmlformats.org/wordprocessingml/2006/main" xmlns:w14="http://schemas.microsoft.com/office/word/2010/wordml" xmlns:w15="http://schemas.microsoft.com/office/word/2012/wordml" xmlns:w16cex="http://schemas.microsoft.com/office/word/2018/wordml/cex" xmlns:w16cid="http://schemas.microsoft.com/office/word/2016/wordml/cid" xmlns:w16="http://schemas.microsoft.com/office/word/2018/wordml" xmlns:w16sdtdh="http://schemas.microsoft.com/office/word/2020/wordml/sdtdatahash" xmlns:w16se="http://schemas.microsoft.com/office/word/2015/wordml/symex" mc:Ignorable="w14 w15 w16se w16cid w16 w16cex w16sdtdh">
   <w:docDefaults>
     <w:rPrDefault>
       <w:rPr>
@@ -764,7 +846,7 @@
       </w:pPr>
     </w:pPrDefault>
   </w:docDefaults>
-  <w:latentStyles w:defLockedState="0" w:defUIPriority="99" w:defSemiHidden="0" w:defUnhideWhenUsed="0" w:defQFormat="0" w:count="371">
+  <w:latentStyles w:defLockedState="0" w:defUIPriority="99" w:defSemiHidden="0" w:defUnhideWhenUsed="0" w:defQFormat="0" w:count="376">
     <w:lsdException w:name="Normal" w:uiPriority="0" w:qFormat="1"/>
     <w:lsdException w:name="heading 1" w:uiPriority="9" w:qFormat="1"/>
     <w:lsdException w:name="heading 2" w:semiHidden="1" w:uiPriority="9" w:unhideWhenUsed="1" w:qFormat="1"/>
@@ -1136,6 +1218,11 @@
     <w:lsdException w:name="List Table 5 Dark Accent 6" w:uiPriority="50"/>
     <w:lsdException w:name="List Table 6 Colorful Accent 6" w:uiPriority="51"/>
     <w:lsdException w:name="List Table 7 Colorful Accent 6" w:uiPriority="52"/>
+    <w:lsdException w:name="Mention" w:semiHidden="1" w:unhideWhenUsed="1"/>
+    <w:lsdException w:name="Smart Hyperlink" w:semiHidden="1" w:unhideWhenUsed="1"/>
+    <w:lsdException w:name="Hashtag" w:semiHidden="1" w:unhideWhenUsed="1"/>
+    <w:lsdException w:name="Unresolved Mention" w:semiHidden="1" w:unhideWhenUsed="1"/>
+    <w:lsdException w:name="Smart Link" w:semiHidden="1" w:unhideWhenUsed="1"/>
   </w:latentStyles>
   <w:style w:type="paragraph" w:default="1" w:styleId="Normal">
     <w:name w:val="Normal"/>

</xml_diff>